<commit_message>
Actualizacion de cosas de la primera iteracion y se hizo la especificacion de los casos de uso generar contrato y consultar historial de pago .
</commit_message>
<xml_diff>
--- a/Documentacion/Primera_Iteracion/G01_Inmobiliaria_Rimoldi.docx
+++ b/Documentacion/Primera_Iteracion/G01_Inmobiliaria_Rimoldi.docx
@@ -6614,6 +6614,9 @@
         </w:rPr>
       </w:pPr>
       <w:r>
+        <w:rPr>
+          <w:noProof/>
+        </w:rPr>
         <w:drawing>
           <wp:anchor distT="0" distB="0" distL="114300" distR="114300" simplePos="0" relativeHeight="251664384" behindDoc="1" locked="0" layoutInCell="1" allowOverlap="1" wp14:anchorId="71C0E867" wp14:editId="30AF1EFA">
             <wp:simplePos x="0" y="0"/>
@@ -6743,6 +6746,9 @@
         </w:rPr>
       </w:pPr>
       <w:r>
+        <w:rPr>
+          <w:noProof/>
+        </w:rPr>
         <w:lastRenderedPageBreak/>
         <w:drawing>
           <wp:anchor distT="0" distB="0" distL="114300" distR="114300" simplePos="0" relativeHeight="251662336" behindDoc="1" locked="0" layoutInCell="1" allowOverlap="1" wp14:anchorId="042B3114" wp14:editId="3FB5649F">
@@ -6818,6 +6824,9 @@
     </w:p>
     <w:p>
       <w:r>
+        <w:rPr>
+          <w:noProof/>
+        </w:rPr>
         <w:drawing>
           <wp:anchor distT="0" distB="0" distL="114300" distR="114300" simplePos="0" relativeHeight="251665408" behindDoc="1" locked="0" layoutInCell="1" allowOverlap="1" wp14:anchorId="2F133E76" wp14:editId="16F5BEBA">
             <wp:simplePos x="0" y="0"/>
@@ -6898,6 +6907,9 @@
         </w:rPr>
       </w:pPr>
       <w:r>
+        <w:rPr>
+          <w:noProof/>
+        </w:rPr>
         <w:lastRenderedPageBreak/>
         <w:drawing>
           <wp:anchor distT="0" distB="0" distL="114300" distR="114300" simplePos="0" relativeHeight="251663360" behindDoc="1" locked="0" layoutInCell="1" allowOverlap="1" wp14:anchorId="54078395" wp14:editId="32E3E723">
@@ -6987,34 +6999,30 @@
     <w:p>
       <w:pPr>
         <w:pStyle w:val="Ttulo1"/>
-        <w:rPr>
-          <w:b/>
-          <w:bCs/>
-        </w:rPr>
       </w:pPr>
       <w:r>
         <w:lastRenderedPageBreak/>
         <w:drawing>
-          <wp:anchor distT="0" distB="0" distL="114300" distR="114300" simplePos="0" relativeHeight="251666432" behindDoc="1" locked="0" layoutInCell="1" allowOverlap="1" wp14:anchorId="30436880" wp14:editId="0009A67B">
+          <wp:anchor distT="0" distB="0" distL="114300" distR="114300" simplePos="0" relativeHeight="251666432" behindDoc="1" locked="0" layoutInCell="1" allowOverlap="1" wp14:anchorId="36A3BAA2" wp14:editId="5BBDFD62">
             <wp:simplePos x="0" y="0"/>
             <wp:positionH relativeFrom="page">
-              <wp:align>right</wp:align>
+              <wp:align>left</wp:align>
             </wp:positionH>
             <wp:positionV relativeFrom="paragraph">
-              <wp:posOffset>365125</wp:posOffset>
+              <wp:posOffset>357505</wp:posOffset>
             </wp:positionV>
-            <wp:extent cx="7551420" cy="5993765"/>
-            <wp:effectExtent l="0" t="0" r="0" b="6985"/>
+            <wp:extent cx="7559040" cy="8952230"/>
+            <wp:effectExtent l="0" t="0" r="3810" b="1270"/>
             <wp:wrapTight wrapText="bothSides">
               <wp:wrapPolygon edited="0">
                 <wp:start x="0" y="0"/>
                 <wp:lineTo x="0" y="21557"/>
-                <wp:lineTo x="21524" y="21557"/>
-                <wp:lineTo x="21524" y="0"/>
+                <wp:lineTo x="21556" y="21557"/>
+                <wp:lineTo x="21556" y="0"/>
                 <wp:lineTo x="0" y="0"/>
               </wp:wrapPolygon>
             </wp:wrapTight>
-            <wp:docPr id="2051985363" name="Imagen 1" descr="Diagrama&#10;&#10;El contenido generado por IA puede ser incorrecto."/>
+            <wp:docPr id="75325388" name="Imagen 1" descr="Diagrama&#10;&#10;El contenido generado por IA puede ser incorrecto."/>
             <wp:cNvGraphicFramePr>
               <a:graphicFrameLocks xmlns:a="http://schemas.openxmlformats.org/drawingml/2006/main" noChangeAspect="1"/>
             </wp:cNvGraphicFramePr>
@@ -7022,7 +7030,7 @@
               <a:graphicData uri="http://schemas.openxmlformats.org/drawingml/2006/picture">
                 <pic:pic xmlns:pic="http://schemas.openxmlformats.org/drawingml/2006/picture">
                   <pic:nvPicPr>
-                    <pic:cNvPr id="2051985363" name="Imagen 1" descr="Diagrama&#10;&#10;El contenido generado por IA puede ser incorrecto."/>
+                    <pic:cNvPr id="75325388" name="Imagen 1" descr="Diagrama&#10;&#10;El contenido generado por IA puede ser incorrecto."/>
                     <pic:cNvPicPr/>
                   </pic:nvPicPr>
                   <pic:blipFill>
@@ -7040,7 +7048,7 @@
                   <pic:spPr>
                     <a:xfrm>
                       <a:off x="0" y="0"/>
-                      <a:ext cx="7551420" cy="5993765"/>
+                      <a:ext cx="7566249" cy="8961285"/>
                     </a:xfrm>
                     <a:prstGeom prst="rect">
                       <a:avLst/>
@@ -7059,15 +7067,13 @@
         </w:drawing>
       </w:r>
       <w:r>
-        <w:t>M</w:t>
-      </w:r>
-      <w:r>
-        <w:t>odelo</w:t>
+        <w:t>Modelo</w:t>
       </w:r>
       <w:r>
         <w:t xml:space="preserve"> entidad-relación:</w:t>
       </w:r>
     </w:p>
+    <w:p/>
     <w:p/>
     <w:sectPr>
       <w:pgSz w:w="11906" w:h="16838"/>
@@ -8525,6 +8531,7 @@
   <w:style w:type="character" w:default="1" w:styleId="Fuentedeprrafopredeter">
     <w:name w:val="Default Paragraph Font"/>
     <w:uiPriority w:val="1"/>
+    <w:semiHidden/>
     <w:unhideWhenUsed/>
   </w:style>
   <w:style w:type="table" w:default="1" w:styleId="Tablanormal">

</xml_diff>

<commit_message>
En el listado se brinda lo que se realizo. 1. Se realizo los diagramas estaticos de los casos de uso filtros de historial de pagos y generar contrato. 2. Se realizaron modificaciones a los diagramas estaticos de los casos de uso de alta propiedad y registrar pago. 3. Se crearon las especificaciones de uso de los casos de uso mencionados en el (1). 4. Se modifico la BD, segun detalles / errores que se notaron para mejorar la legibilidad. 5. Se programaron los 2 casos de uso mencionados en el (2). 6. Se modifico el caso de uso de registrar pago analizando si aplicaba intereses o no, y si eran del mes anterior, o si son actuales agendarlos al mes proximo.
</commit_message>
<xml_diff>
--- a/Documentacion/Primera_Iteracion/G01_Inmobiliaria_Rimoldi.docx
+++ b/Documentacion/Primera_Iteracion/G01_Inmobiliaria_Rimoldi.docx
@@ -3713,7 +3713,6 @@
                                     <w:szCs w:val="26"/>
                                   </w:rPr>
                                 </w:pPr>
-                                <w:proofErr w:type="spellStart"/>
                                 <w:r>
                                   <w:rPr>
                                     <w:color w:val="156082" w:themeColor="accent1"/>
@@ -3722,7 +3721,6 @@
                                   </w:rPr>
                                   <w:t>Obarski</w:t>
                                 </w:r>
-                                <w:proofErr w:type="spellEnd"/>
                                 <w:r>
                                   <w:rPr>
                                     <w:color w:val="156082" w:themeColor="accent1"/>
@@ -3804,7 +3802,6 @@
                               <w:szCs w:val="26"/>
                             </w:rPr>
                           </w:pPr>
-                          <w:proofErr w:type="spellStart"/>
                           <w:r>
                             <w:rPr>
                               <w:color w:val="156082" w:themeColor="accent1"/>
@@ -3813,7 +3810,6 @@
                             </w:rPr>
                             <w:t>Obarski</w:t>
                           </w:r>
-                          <w:proofErr w:type="spellEnd"/>
                           <w:r>
                             <w:rPr>
                               <w:color w:val="156082" w:themeColor="accent1"/>
@@ -3934,19 +3930,8 @@
                                         <w:sz w:val="72"/>
                                         <w:szCs w:val="72"/>
                                       </w:rPr>
-                                      <w:t xml:space="preserve">Proyecto: Inmobiliaria </w:t>
+                                      <w:t>Proyecto: Inmobiliaria Rimoldi</w:t>
                                     </w:r>
-                                    <w:proofErr w:type="spellStart"/>
-                                    <w:r>
-                                      <w:rPr>
-                                        <w:rFonts w:asciiTheme="majorHAnsi" w:eastAsiaTheme="majorEastAsia" w:hAnsiTheme="majorHAnsi" w:cstheme="majorBidi"/>
-                                        <w:color w:val="262626" w:themeColor="text1" w:themeTint="D9"/>
-                                        <w:sz w:val="72"/>
-                                        <w:szCs w:val="72"/>
-                                      </w:rPr>
-                                      <w:t>Rimoldi</w:t>
-                                    </w:r>
-                                    <w:proofErr w:type="spellEnd"/>
                                   </w:sdtContent>
                                 </w:sdt>
                               </w:p>
@@ -4048,19 +4033,8 @@
                                   <w:sz w:val="72"/>
                                   <w:szCs w:val="72"/>
                                 </w:rPr>
-                                <w:t xml:space="preserve">Proyecto: Inmobiliaria </w:t>
+                                <w:t>Proyecto: Inmobiliaria Rimoldi</w:t>
                               </w:r>
-                              <w:proofErr w:type="spellStart"/>
-                              <w:r>
-                                <w:rPr>
-                                  <w:rFonts w:asciiTheme="majorHAnsi" w:eastAsiaTheme="majorEastAsia" w:hAnsiTheme="majorHAnsi" w:cstheme="majorBidi"/>
-                                  <w:color w:val="262626" w:themeColor="text1" w:themeTint="D9"/>
-                                  <w:sz w:val="72"/>
-                                  <w:szCs w:val="72"/>
-                                </w:rPr>
-                                <w:t>Rimoldi</w:t>
-                              </w:r>
-                              <w:proofErr w:type="spellEnd"/>
                             </w:sdtContent>
                           </w:sdt>
                         </w:p>
@@ -4879,19 +4853,43 @@
       <w:pPr>
         <w:rPr>
           <w:rFonts w:ascii="Roboto" w:hAnsi="Roboto"/>
-          <w:sz w:val="24"/>
-          <w:szCs w:val="24"/>
-        </w:rPr>
-      </w:pPr>
-      <w:r>
-        <w:rPr>
-          <w:rFonts w:ascii="Roboto" w:hAnsi="Roboto"/>
           <w:b/>
           <w:bCs/>
           <w:sz w:val="28"/>
           <w:szCs w:val="28"/>
           <w:u w:val="single"/>
         </w:rPr>
+      </w:pPr>
+      <w:r>
+        <w:rPr>
+          <w:rFonts w:ascii="Roboto" w:hAnsi="Roboto"/>
+          <w:b/>
+          <w:bCs/>
+          <w:sz w:val="28"/>
+          <w:szCs w:val="28"/>
+          <w:u w:val="single"/>
+        </w:rPr>
+        <w:br w:type="page"/>
+      </w:r>
+    </w:p>
+    <w:p>
+      <w:pPr>
+        <w:rPr>
+          <w:rFonts w:ascii="Roboto" w:hAnsi="Roboto"/>
+          <w:sz w:val="24"/>
+          <w:szCs w:val="24"/>
+        </w:rPr>
+      </w:pPr>
+      <w:r>
+        <w:rPr>
+          <w:rFonts w:ascii="Roboto" w:hAnsi="Roboto"/>
+          <w:b/>
+          <w:bCs/>
+          <w:sz w:val="28"/>
+          <w:szCs w:val="28"/>
+          <w:u w:val="single"/>
+        </w:rPr>
+        <w:lastRenderedPageBreak/>
         <w:t>Identificación</w:t>
       </w:r>
       <w:r>
@@ -4972,7 +4970,6 @@
           <w:szCs w:val="28"/>
           <w:u w:val="single"/>
         </w:rPr>
-        <w:lastRenderedPageBreak/>
         <w:t>Actores</w:t>
       </w:r>
       <w:r>
@@ -5485,72 +5482,15 @@
                 <w:rFonts w:ascii="Arial" w:hAnsi="Arial" w:cs="Arial"/>
                 <w:color w:val="000000"/>
               </w:rPr>
-              <w:t>Solicita los datos del pago (</w:t>
+              <w:t xml:space="preserve">Solicita los datos del pago (fecha_pago, monto_total, nro_contrato, </w:t>
             </w:r>
-            <w:proofErr w:type="spellStart"/>
+            <w:proofErr w:type="gramStart"/>
             <w:r>
               <w:rPr>
                 <w:rFonts w:ascii="Arial" w:hAnsi="Arial" w:cs="Arial"/>
                 <w:color w:val="000000"/>
               </w:rPr>
-              <w:t>fecha_pago</w:t>
-            </w:r>
-            <w:proofErr w:type="spellEnd"/>
-            <w:r>
-              <w:rPr>
-                <w:rFonts w:ascii="Arial" w:hAnsi="Arial" w:cs="Arial"/>
-                <w:color w:val="000000"/>
-              </w:rPr>
-              <w:t xml:space="preserve">, </w:t>
-            </w:r>
-            <w:proofErr w:type="spellStart"/>
-            <w:r>
-              <w:rPr>
-                <w:rFonts w:ascii="Arial" w:hAnsi="Arial" w:cs="Arial"/>
-                <w:color w:val="000000"/>
-              </w:rPr>
-              <w:t>monto_total</w:t>
-            </w:r>
-            <w:proofErr w:type="spellEnd"/>
-            <w:r>
-              <w:rPr>
-                <w:rFonts w:ascii="Arial" w:hAnsi="Arial" w:cs="Arial"/>
-                <w:color w:val="000000"/>
-              </w:rPr>
-              <w:t xml:space="preserve">, </w:t>
-            </w:r>
-            <w:proofErr w:type="spellStart"/>
-            <w:r>
-              <w:rPr>
-                <w:rFonts w:ascii="Arial" w:hAnsi="Arial" w:cs="Arial"/>
-                <w:color w:val="000000"/>
-              </w:rPr>
-              <w:t>nro_contrato</w:t>
-            </w:r>
-            <w:proofErr w:type="spellEnd"/>
-            <w:r>
-              <w:rPr>
-                <w:rFonts w:ascii="Arial" w:hAnsi="Arial" w:cs="Arial"/>
-                <w:color w:val="000000"/>
-              </w:rPr>
-              <w:t xml:space="preserve">, </w:t>
-            </w:r>
-            <w:proofErr w:type="spellStart"/>
-            <w:proofErr w:type="gramStart"/>
-            <w:r>
-              <w:rPr>
-                <w:rFonts w:ascii="Arial" w:hAnsi="Arial" w:cs="Arial"/>
-                <w:color w:val="000000"/>
-              </w:rPr>
-              <w:t>detallePago</w:t>
-            </w:r>
-            <w:proofErr w:type="spellEnd"/>
-            <w:r>
-              <w:rPr>
-                <w:rFonts w:ascii="Arial" w:hAnsi="Arial" w:cs="Arial"/>
-                <w:color w:val="000000"/>
-              </w:rPr>
-              <w:t>(</w:t>
+              <w:t>detallePago(</w:t>
             </w:r>
             <w:proofErr w:type="gramEnd"/>
             <w:r>
@@ -5558,50 +5498,48 @@
                 <w:rFonts w:ascii="Arial" w:hAnsi="Arial" w:cs="Arial"/>
                 <w:color w:val="000000"/>
               </w:rPr>
-              <w:t xml:space="preserve">concepto, monto), desde contrato </w:t>
+              <w:t>concepto, monto), desde contrato automaticamente cargaria (</w:t>
             </w:r>
-            <w:proofErr w:type="spellStart"/>
+            <w:proofErr w:type="gramStart"/>
             <w:r>
               <w:rPr>
                 <w:rFonts w:ascii="Arial" w:hAnsi="Arial" w:cs="Arial"/>
                 <w:color w:val="000000"/>
               </w:rPr>
-              <w:t>automaticamente</w:t>
+              <w:t>dni.inquilino</w:t>
             </w:r>
-            <w:proofErr w:type="spellEnd"/>
+            <w:proofErr w:type="gramEnd"/>
             <w:r>
               <w:rPr>
                 <w:rFonts w:ascii="Arial" w:hAnsi="Arial" w:cs="Arial"/>
                 <w:color w:val="000000"/>
               </w:rPr>
-              <w:t xml:space="preserve"> </w:t>
+              <w:t xml:space="preserve">, </w:t>
             </w:r>
-            <w:proofErr w:type="spellStart"/>
+            <w:proofErr w:type="gramStart"/>
             <w:r>
               <w:rPr>
                 <w:rFonts w:ascii="Arial" w:hAnsi="Arial" w:cs="Arial"/>
                 <w:color w:val="000000"/>
               </w:rPr>
-              <w:t>cargaria</w:t>
+              <w:t>nombre.inquilino</w:t>
             </w:r>
-            <w:proofErr w:type="spellEnd"/>
+            <w:proofErr w:type="gramEnd"/>
             <w:r>
               <w:rPr>
                 <w:rFonts w:ascii="Arial" w:hAnsi="Arial" w:cs="Arial"/>
                 <w:color w:val="000000"/>
               </w:rPr>
-              <w:t xml:space="preserve"> (</w:t>
+              <w:t xml:space="preserve">, </w:t>
             </w:r>
-            <w:proofErr w:type="spellStart"/>
             <w:proofErr w:type="gramStart"/>
             <w:r>
               <w:rPr>
                 <w:rFonts w:ascii="Arial" w:hAnsi="Arial" w:cs="Arial"/>
                 <w:color w:val="000000"/>
               </w:rPr>
-              <w:t>dni.inquilino</w:t>
+              <w:t>email.inquilino</w:t>
             </w:r>
-            <w:proofErr w:type="spellEnd"/>
             <w:proofErr w:type="gramEnd"/>
             <w:r>
               <w:rPr>
@@ -5610,16 +5548,14 @@
               </w:rPr>
               <w:t xml:space="preserve">, </w:t>
             </w:r>
-            <w:proofErr w:type="spellStart"/>
             <w:proofErr w:type="gramStart"/>
             <w:r>
               <w:rPr>
                 <w:rFonts w:ascii="Arial" w:hAnsi="Arial" w:cs="Arial"/>
                 <w:color w:val="000000"/>
               </w:rPr>
-              <w:t>nombre.inquilino</w:t>
+              <w:t>celular.inquilino</w:t>
             </w:r>
-            <w:proofErr w:type="spellEnd"/>
             <w:proofErr w:type="gramEnd"/>
             <w:r>
               <w:rPr>
@@ -5628,43 +5564,6 @@
               </w:rPr>
               <w:t xml:space="preserve">, </w:t>
             </w:r>
-            <w:proofErr w:type="spellStart"/>
-            <w:proofErr w:type="gramStart"/>
-            <w:r>
-              <w:rPr>
-                <w:rFonts w:ascii="Arial" w:hAnsi="Arial" w:cs="Arial"/>
-                <w:color w:val="000000"/>
-              </w:rPr>
-              <w:t>email.inquilino</w:t>
-            </w:r>
-            <w:proofErr w:type="spellEnd"/>
-            <w:proofErr w:type="gramEnd"/>
-            <w:r>
-              <w:rPr>
-                <w:rFonts w:ascii="Arial" w:hAnsi="Arial" w:cs="Arial"/>
-                <w:color w:val="000000"/>
-              </w:rPr>
-              <w:t xml:space="preserve">, </w:t>
-            </w:r>
-            <w:proofErr w:type="spellStart"/>
-            <w:proofErr w:type="gramStart"/>
-            <w:r>
-              <w:rPr>
-                <w:rFonts w:ascii="Arial" w:hAnsi="Arial" w:cs="Arial"/>
-                <w:color w:val="000000"/>
-              </w:rPr>
-              <w:t>celular.inquilino</w:t>
-            </w:r>
-            <w:proofErr w:type="spellEnd"/>
-            <w:proofErr w:type="gramEnd"/>
-            <w:r>
-              <w:rPr>
-                <w:rFonts w:ascii="Arial" w:hAnsi="Arial" w:cs="Arial"/>
-                <w:color w:val="000000"/>
-              </w:rPr>
-              <w:t xml:space="preserve">, </w:t>
-            </w:r>
-            <w:proofErr w:type="spellStart"/>
             <w:proofErr w:type="gramStart"/>
             <w:r>
               <w:rPr>
@@ -5679,25 +5578,33 @@
                 <w:rFonts w:ascii="Arial" w:hAnsi="Arial" w:cs="Arial"/>
                 <w:color w:val="000000"/>
               </w:rPr>
-              <w:t>inquilino</w:t>
+              <w:t xml:space="preserve">inquilino, DNI.propietario, </w:t>
             </w:r>
-            <w:proofErr w:type="spellEnd"/>
+            <w:proofErr w:type="gramStart"/>
             <w:r>
               <w:rPr>
                 <w:rFonts w:ascii="Arial" w:hAnsi="Arial" w:cs="Arial"/>
                 <w:color w:val="000000"/>
               </w:rPr>
+              <w:t>nombre.propietario</w:t>
+            </w:r>
+            <w:proofErr w:type="gramEnd"/>
+            <w:r>
+              <w:rPr>
+                <w:rFonts w:ascii="Arial" w:hAnsi="Arial" w:cs="Arial"/>
+                <w:color w:val="000000"/>
+              </w:rPr>
               <w:t xml:space="preserve">, </w:t>
             </w:r>
-            <w:proofErr w:type="spellStart"/>
+            <w:proofErr w:type="gramStart"/>
             <w:r>
               <w:rPr>
                 <w:rFonts w:ascii="Arial" w:hAnsi="Arial" w:cs="Arial"/>
                 <w:color w:val="000000"/>
               </w:rPr>
-              <w:t>DNI.propietario</w:t>
+              <w:t>email.propietario</w:t>
             </w:r>
-            <w:proofErr w:type="spellEnd"/>
+            <w:proofErr w:type="gramEnd"/>
             <w:r>
               <w:rPr>
                 <w:rFonts w:ascii="Arial" w:hAnsi="Arial" w:cs="Arial"/>
@@ -5705,16 +5612,14 @@
               </w:rPr>
               <w:t xml:space="preserve">, </w:t>
             </w:r>
-            <w:proofErr w:type="spellStart"/>
             <w:proofErr w:type="gramStart"/>
             <w:r>
               <w:rPr>
                 <w:rFonts w:ascii="Arial" w:hAnsi="Arial" w:cs="Arial"/>
                 <w:color w:val="000000"/>
               </w:rPr>
-              <w:t>nombre.propietario</w:t>
+              <w:t>celular.propietario</w:t>
             </w:r>
-            <w:proofErr w:type="spellEnd"/>
             <w:proofErr w:type="gramEnd"/>
             <w:r>
               <w:rPr>
@@ -5723,86 +5628,30 @@
               </w:rPr>
               <w:t xml:space="preserve">, </w:t>
             </w:r>
-            <w:proofErr w:type="spellStart"/>
             <w:proofErr w:type="gramStart"/>
             <w:r>
               <w:rPr>
                 <w:rFonts w:ascii="Arial" w:hAnsi="Arial" w:cs="Arial"/>
                 <w:color w:val="000000"/>
               </w:rPr>
-              <w:t>email.propietario</w:t>
+              <w:t>cuil.propietario</w:t>
             </w:r>
-            <w:proofErr w:type="spellEnd"/>
             <w:proofErr w:type="gramEnd"/>
             <w:r>
               <w:rPr>
                 <w:rFonts w:ascii="Arial" w:hAnsi="Arial" w:cs="Arial"/>
                 <w:color w:val="000000"/>
               </w:rPr>
-              <w:t xml:space="preserve">, </w:t>
+              <w:t xml:space="preserve">, id_propiedad, </w:t>
             </w:r>
-            <w:proofErr w:type="spellStart"/>
             <w:proofErr w:type="gramStart"/>
             <w:r>
               <w:rPr>
                 <w:rFonts w:ascii="Arial" w:hAnsi="Arial" w:cs="Arial"/>
                 <w:color w:val="000000"/>
               </w:rPr>
-              <w:t>celular.propietario</w:t>
-            </w:r>
-            <w:proofErr w:type="spellEnd"/>
-            <w:proofErr w:type="gramEnd"/>
-            <w:r>
-              <w:rPr>
-                <w:rFonts w:ascii="Arial" w:hAnsi="Arial" w:cs="Arial"/>
-                <w:color w:val="000000"/>
-              </w:rPr>
-              <w:t xml:space="preserve">, </w:t>
-            </w:r>
-            <w:proofErr w:type="spellStart"/>
-            <w:proofErr w:type="gramStart"/>
-            <w:r>
-              <w:rPr>
-                <w:rFonts w:ascii="Arial" w:hAnsi="Arial" w:cs="Arial"/>
-                <w:color w:val="000000"/>
-              </w:rPr>
-              <w:t>cuil.propietario</w:t>
-            </w:r>
-            <w:proofErr w:type="spellEnd"/>
-            <w:proofErr w:type="gramEnd"/>
-            <w:r>
-              <w:rPr>
-                <w:rFonts w:ascii="Arial" w:hAnsi="Arial" w:cs="Arial"/>
-                <w:color w:val="000000"/>
-              </w:rPr>
-              <w:t xml:space="preserve">, </w:t>
-            </w:r>
-            <w:proofErr w:type="spellStart"/>
-            <w:r>
-              <w:rPr>
-                <w:rFonts w:ascii="Arial" w:hAnsi="Arial" w:cs="Arial"/>
-                <w:color w:val="000000"/>
-              </w:rPr>
-              <w:t>id_propiedad</w:t>
-            </w:r>
-            <w:proofErr w:type="spellEnd"/>
-            <w:r>
-              <w:rPr>
-                <w:rFonts w:ascii="Arial" w:hAnsi="Arial" w:cs="Arial"/>
-                <w:color w:val="000000"/>
-              </w:rPr>
-              <w:t xml:space="preserve">, </w:t>
-            </w:r>
-            <w:proofErr w:type="spellStart"/>
-            <w:proofErr w:type="gramStart"/>
-            <w:r>
-              <w:rPr>
-                <w:rFonts w:ascii="Arial" w:hAnsi="Arial" w:cs="Arial"/>
-                <w:color w:val="000000"/>
-              </w:rPr>
               <w:t>direccion.propiedad</w:t>
             </w:r>
-            <w:proofErr w:type="spellEnd"/>
             <w:proofErr w:type="gramEnd"/>
             <w:r>
               <w:rPr>
@@ -5893,72 +5742,15 @@
                 <w:rFonts w:ascii="Arial" w:hAnsi="Arial" w:cs="Arial"/>
                 <w:color w:val="000000"/>
               </w:rPr>
-              <w:t>Valida que los datos estén completos y sean correctos, campos obligatorios, estos son los siguientes (</w:t>
+              <w:t xml:space="preserve">Valida que los datos estén completos y sean correctos, campos obligatorios, estos son los siguientes (fecha_pago, monto_total, nro_contrato, </w:t>
             </w:r>
-            <w:proofErr w:type="spellStart"/>
+            <w:proofErr w:type="gramStart"/>
             <w:r>
               <w:rPr>
                 <w:rFonts w:ascii="Arial" w:hAnsi="Arial" w:cs="Arial"/>
                 <w:color w:val="000000"/>
               </w:rPr>
-              <w:t>fecha_pago</w:t>
-            </w:r>
-            <w:proofErr w:type="spellEnd"/>
-            <w:r>
-              <w:rPr>
-                <w:rFonts w:ascii="Arial" w:hAnsi="Arial" w:cs="Arial"/>
-                <w:color w:val="000000"/>
-              </w:rPr>
-              <w:t xml:space="preserve">, </w:t>
-            </w:r>
-            <w:proofErr w:type="spellStart"/>
-            <w:r>
-              <w:rPr>
-                <w:rFonts w:ascii="Arial" w:hAnsi="Arial" w:cs="Arial"/>
-                <w:color w:val="000000"/>
-              </w:rPr>
-              <w:t>monto_total</w:t>
-            </w:r>
-            <w:proofErr w:type="spellEnd"/>
-            <w:r>
-              <w:rPr>
-                <w:rFonts w:ascii="Arial" w:hAnsi="Arial" w:cs="Arial"/>
-                <w:color w:val="000000"/>
-              </w:rPr>
-              <w:t xml:space="preserve">, </w:t>
-            </w:r>
-            <w:proofErr w:type="spellStart"/>
-            <w:r>
-              <w:rPr>
-                <w:rFonts w:ascii="Arial" w:hAnsi="Arial" w:cs="Arial"/>
-                <w:color w:val="000000"/>
-              </w:rPr>
-              <w:t>nro_contrato</w:t>
-            </w:r>
-            <w:proofErr w:type="spellEnd"/>
-            <w:r>
-              <w:rPr>
-                <w:rFonts w:ascii="Arial" w:hAnsi="Arial" w:cs="Arial"/>
-                <w:color w:val="000000"/>
-              </w:rPr>
-              <w:t xml:space="preserve">, </w:t>
-            </w:r>
-            <w:proofErr w:type="spellStart"/>
-            <w:proofErr w:type="gramStart"/>
-            <w:r>
-              <w:rPr>
-                <w:rFonts w:ascii="Arial" w:hAnsi="Arial" w:cs="Arial"/>
-                <w:color w:val="000000"/>
-              </w:rPr>
-              <w:t>detallePago</w:t>
-            </w:r>
-            <w:proofErr w:type="spellEnd"/>
-            <w:r>
-              <w:rPr>
-                <w:rFonts w:ascii="Arial" w:hAnsi="Arial" w:cs="Arial"/>
-                <w:color w:val="000000"/>
-              </w:rPr>
-              <w:t>(</w:t>
+              <w:t>detallePago(</w:t>
             </w:r>
             <w:proofErr w:type="gramEnd"/>
             <w:r>
@@ -5966,50 +5758,48 @@
                 <w:rFonts w:ascii="Arial" w:hAnsi="Arial" w:cs="Arial"/>
                 <w:color w:val="000000"/>
               </w:rPr>
-              <w:t xml:space="preserve">concepto, monto), desde contrato </w:t>
+              <w:t>concepto, monto), desde contrato automaticamente cargaria (</w:t>
             </w:r>
-            <w:proofErr w:type="spellStart"/>
+            <w:proofErr w:type="gramStart"/>
             <w:r>
               <w:rPr>
                 <w:rFonts w:ascii="Arial" w:hAnsi="Arial" w:cs="Arial"/>
                 <w:color w:val="000000"/>
               </w:rPr>
-              <w:t>automaticamente</w:t>
+              <w:t>dni.inquilino</w:t>
             </w:r>
-            <w:proofErr w:type="spellEnd"/>
+            <w:proofErr w:type="gramEnd"/>
             <w:r>
               <w:rPr>
                 <w:rFonts w:ascii="Arial" w:hAnsi="Arial" w:cs="Arial"/>
                 <w:color w:val="000000"/>
               </w:rPr>
-              <w:t xml:space="preserve"> </w:t>
+              <w:t xml:space="preserve">, </w:t>
             </w:r>
-            <w:proofErr w:type="spellStart"/>
+            <w:proofErr w:type="gramStart"/>
             <w:r>
               <w:rPr>
                 <w:rFonts w:ascii="Arial" w:hAnsi="Arial" w:cs="Arial"/>
                 <w:color w:val="000000"/>
               </w:rPr>
-              <w:t>cargaria</w:t>
+              <w:t>nombre.inquilino</w:t>
             </w:r>
-            <w:proofErr w:type="spellEnd"/>
+            <w:proofErr w:type="gramEnd"/>
             <w:r>
               <w:rPr>
                 <w:rFonts w:ascii="Arial" w:hAnsi="Arial" w:cs="Arial"/>
                 <w:color w:val="000000"/>
               </w:rPr>
-              <w:t xml:space="preserve"> (</w:t>
+              <w:t xml:space="preserve">, </w:t>
             </w:r>
-            <w:proofErr w:type="spellStart"/>
             <w:proofErr w:type="gramStart"/>
             <w:r>
               <w:rPr>
                 <w:rFonts w:ascii="Arial" w:hAnsi="Arial" w:cs="Arial"/>
                 <w:color w:val="000000"/>
               </w:rPr>
-              <w:t>dni.inquilino</w:t>
+              <w:t>email.inquilino</w:t>
             </w:r>
-            <w:proofErr w:type="spellEnd"/>
             <w:proofErr w:type="gramEnd"/>
             <w:r>
               <w:rPr>
@@ -6018,16 +5808,14 @@
               </w:rPr>
               <w:t xml:space="preserve">, </w:t>
             </w:r>
-            <w:proofErr w:type="spellStart"/>
             <w:proofErr w:type="gramStart"/>
             <w:r>
               <w:rPr>
                 <w:rFonts w:ascii="Arial" w:hAnsi="Arial" w:cs="Arial"/>
                 <w:color w:val="000000"/>
               </w:rPr>
-              <w:t>nombre.inquilino</w:t>
+              <w:t>celular.inquilino</w:t>
             </w:r>
-            <w:proofErr w:type="spellEnd"/>
             <w:proofErr w:type="gramEnd"/>
             <w:r>
               <w:rPr>
@@ -6036,43 +5824,6 @@
               </w:rPr>
               <w:t xml:space="preserve">, </w:t>
             </w:r>
-            <w:proofErr w:type="spellStart"/>
-            <w:proofErr w:type="gramStart"/>
-            <w:r>
-              <w:rPr>
-                <w:rFonts w:ascii="Arial" w:hAnsi="Arial" w:cs="Arial"/>
-                <w:color w:val="000000"/>
-              </w:rPr>
-              <w:t>email.inquilino</w:t>
-            </w:r>
-            <w:proofErr w:type="spellEnd"/>
-            <w:proofErr w:type="gramEnd"/>
-            <w:r>
-              <w:rPr>
-                <w:rFonts w:ascii="Arial" w:hAnsi="Arial" w:cs="Arial"/>
-                <w:color w:val="000000"/>
-              </w:rPr>
-              <w:t xml:space="preserve">, </w:t>
-            </w:r>
-            <w:proofErr w:type="spellStart"/>
-            <w:proofErr w:type="gramStart"/>
-            <w:r>
-              <w:rPr>
-                <w:rFonts w:ascii="Arial" w:hAnsi="Arial" w:cs="Arial"/>
-                <w:color w:val="000000"/>
-              </w:rPr>
-              <w:t>celular.inquilino</w:t>
-            </w:r>
-            <w:proofErr w:type="spellEnd"/>
-            <w:proofErr w:type="gramEnd"/>
-            <w:r>
-              <w:rPr>
-                <w:rFonts w:ascii="Arial" w:hAnsi="Arial" w:cs="Arial"/>
-                <w:color w:val="000000"/>
-              </w:rPr>
-              <w:t xml:space="preserve">, </w:t>
-            </w:r>
-            <w:proofErr w:type="spellStart"/>
             <w:proofErr w:type="gramStart"/>
             <w:r>
               <w:rPr>
@@ -6087,25 +5838,33 @@
                 <w:rFonts w:ascii="Arial" w:hAnsi="Arial" w:cs="Arial"/>
                 <w:color w:val="000000"/>
               </w:rPr>
-              <w:t>inquilino</w:t>
+              <w:t xml:space="preserve">inquilino, DNI.propietario, </w:t>
             </w:r>
-            <w:proofErr w:type="spellEnd"/>
+            <w:proofErr w:type="gramStart"/>
             <w:r>
               <w:rPr>
                 <w:rFonts w:ascii="Arial" w:hAnsi="Arial" w:cs="Arial"/>
                 <w:color w:val="000000"/>
               </w:rPr>
+              <w:t>nombre.propietario</w:t>
+            </w:r>
+            <w:proofErr w:type="gramEnd"/>
+            <w:r>
+              <w:rPr>
+                <w:rFonts w:ascii="Arial" w:hAnsi="Arial" w:cs="Arial"/>
+                <w:color w:val="000000"/>
+              </w:rPr>
               <w:t xml:space="preserve">, </w:t>
             </w:r>
-            <w:proofErr w:type="spellStart"/>
+            <w:proofErr w:type="gramStart"/>
             <w:r>
               <w:rPr>
                 <w:rFonts w:ascii="Arial" w:hAnsi="Arial" w:cs="Arial"/>
                 <w:color w:val="000000"/>
               </w:rPr>
-              <w:t>DNI.propietario</w:t>
+              <w:t>email.propietario</w:t>
             </w:r>
-            <w:proofErr w:type="spellEnd"/>
+            <w:proofErr w:type="gramEnd"/>
             <w:r>
               <w:rPr>
                 <w:rFonts w:ascii="Arial" w:hAnsi="Arial" w:cs="Arial"/>
@@ -6113,16 +5872,14 @@
               </w:rPr>
               <w:t xml:space="preserve">, </w:t>
             </w:r>
-            <w:proofErr w:type="spellStart"/>
             <w:proofErr w:type="gramStart"/>
             <w:r>
               <w:rPr>
                 <w:rFonts w:ascii="Arial" w:hAnsi="Arial" w:cs="Arial"/>
                 <w:color w:val="000000"/>
               </w:rPr>
-              <w:t>nombre.propietario</w:t>
+              <w:t>celular.propietario</w:t>
             </w:r>
-            <w:proofErr w:type="spellEnd"/>
             <w:proofErr w:type="gramEnd"/>
             <w:r>
               <w:rPr>
@@ -6131,86 +5888,30 @@
               </w:rPr>
               <w:t xml:space="preserve">, </w:t>
             </w:r>
-            <w:proofErr w:type="spellStart"/>
             <w:proofErr w:type="gramStart"/>
             <w:r>
               <w:rPr>
                 <w:rFonts w:ascii="Arial" w:hAnsi="Arial" w:cs="Arial"/>
                 <w:color w:val="000000"/>
               </w:rPr>
-              <w:t>email.propietario</w:t>
+              <w:t>cuil.propietario</w:t>
             </w:r>
-            <w:proofErr w:type="spellEnd"/>
             <w:proofErr w:type="gramEnd"/>
             <w:r>
               <w:rPr>
                 <w:rFonts w:ascii="Arial" w:hAnsi="Arial" w:cs="Arial"/>
                 <w:color w:val="000000"/>
               </w:rPr>
-              <w:t xml:space="preserve">, </w:t>
+              <w:t xml:space="preserve">, id_propiedad, </w:t>
             </w:r>
-            <w:proofErr w:type="spellStart"/>
             <w:proofErr w:type="gramStart"/>
             <w:r>
               <w:rPr>
                 <w:rFonts w:ascii="Arial" w:hAnsi="Arial" w:cs="Arial"/>
                 <w:color w:val="000000"/>
               </w:rPr>
-              <w:t>celular.propietario</w:t>
-            </w:r>
-            <w:proofErr w:type="spellEnd"/>
-            <w:proofErr w:type="gramEnd"/>
-            <w:r>
-              <w:rPr>
-                <w:rFonts w:ascii="Arial" w:hAnsi="Arial" w:cs="Arial"/>
-                <w:color w:val="000000"/>
-              </w:rPr>
-              <w:t xml:space="preserve">, </w:t>
-            </w:r>
-            <w:proofErr w:type="spellStart"/>
-            <w:proofErr w:type="gramStart"/>
-            <w:r>
-              <w:rPr>
-                <w:rFonts w:ascii="Arial" w:hAnsi="Arial" w:cs="Arial"/>
-                <w:color w:val="000000"/>
-              </w:rPr>
-              <w:t>cuil.propietario</w:t>
-            </w:r>
-            <w:proofErr w:type="spellEnd"/>
-            <w:proofErr w:type="gramEnd"/>
-            <w:r>
-              <w:rPr>
-                <w:rFonts w:ascii="Arial" w:hAnsi="Arial" w:cs="Arial"/>
-                <w:color w:val="000000"/>
-              </w:rPr>
-              <w:t xml:space="preserve">, </w:t>
-            </w:r>
-            <w:proofErr w:type="spellStart"/>
-            <w:r>
-              <w:rPr>
-                <w:rFonts w:ascii="Arial" w:hAnsi="Arial" w:cs="Arial"/>
-                <w:color w:val="000000"/>
-              </w:rPr>
-              <w:t>id_propiedad</w:t>
-            </w:r>
-            <w:proofErr w:type="spellEnd"/>
-            <w:r>
-              <w:rPr>
-                <w:rFonts w:ascii="Arial" w:hAnsi="Arial" w:cs="Arial"/>
-                <w:color w:val="000000"/>
-              </w:rPr>
-              <w:t xml:space="preserve">, </w:t>
-            </w:r>
-            <w:proofErr w:type="spellStart"/>
-            <w:proofErr w:type="gramStart"/>
-            <w:r>
-              <w:rPr>
-                <w:rFonts w:ascii="Arial" w:hAnsi="Arial" w:cs="Arial"/>
-                <w:color w:val="000000"/>
-              </w:rPr>
               <w:t>direccion.propiedad</w:t>
             </w:r>
-            <w:proofErr w:type="spellEnd"/>
             <w:proofErr w:type="gramEnd"/>
             <w:r>
               <w:rPr>
@@ -6307,23 +6008,7 @@
                 <w:rFonts w:ascii="Arial" w:hAnsi="Arial" w:cs="Arial"/>
                 <w:color w:val="000000"/>
               </w:rPr>
-              <w:t xml:space="preserve">Si </w:t>
-            </w:r>
-            <w:proofErr w:type="spellStart"/>
-            <w:r>
-              <w:rPr>
-                <w:rFonts w:ascii="Arial" w:hAnsi="Arial" w:cs="Arial"/>
-                <w:color w:val="000000"/>
-              </w:rPr>
-              <w:t>fecha_pago</w:t>
-            </w:r>
-            <w:proofErr w:type="spellEnd"/>
-            <w:r>
-              <w:rPr>
-                <w:rFonts w:ascii="Arial" w:hAnsi="Arial" w:cs="Arial"/>
-                <w:color w:val="000000"/>
-              </w:rPr>
-              <w:t xml:space="preserve"> supera la fecha límite de pago, marca </w:t>
+              <w:t xml:space="preserve">Si fecha_pago supera la fecha límite de pago, marca </w:t>
             </w:r>
             <w:r>
               <w:rPr>
@@ -6410,7 +6095,6 @@
           <w:szCs w:val="28"/>
           <w:u w:val="single"/>
         </w:rPr>
-        <w:lastRenderedPageBreak/>
         <w:t>Flujos Alternativos</w:t>
       </w:r>
       <w:r>
@@ -6592,8 +6276,9 @@
     </w:p>
     <w:p>
       <w:pPr>
-        <w:pStyle w:val="Ttulo1"/>
-        <w:rPr>
+        <w:rPr>
+          <w:rFonts w:asciiTheme="majorHAnsi" w:eastAsiaTheme="majorEastAsia" w:hAnsiTheme="majorHAnsi" w:cstheme="majorBidi"/>
+          <w:color w:val="0F4761" w:themeColor="accent1" w:themeShade="BF"/>
           <w:sz w:val="30"/>
           <w:szCs w:val="30"/>
         </w:rPr>
@@ -6603,6 +6288,23 @@
           <w:sz w:val="30"/>
           <w:szCs w:val="30"/>
         </w:rPr>
+        <w:br w:type="page"/>
+      </w:r>
+    </w:p>
+    <w:p>
+      <w:pPr>
+        <w:pStyle w:val="Ttulo1"/>
+        <w:rPr>
+          <w:sz w:val="30"/>
+          <w:szCs w:val="30"/>
+        </w:rPr>
+      </w:pPr>
+      <w:r>
+        <w:rPr>
+          <w:sz w:val="30"/>
+          <w:szCs w:val="30"/>
+        </w:rPr>
+        <w:lastRenderedPageBreak/>
         <w:t>Modelos estáticos y dinámicos</w:t>
       </w:r>
     </w:p>
@@ -6615,29 +6317,30 @@
       </w:pPr>
       <w:r>
         <w:rPr>
-          <w:noProof/>
+          <w:b/>
+          <w:bCs/>
         </w:rPr>
         <w:drawing>
-          <wp:anchor distT="0" distB="0" distL="114300" distR="114300" simplePos="0" relativeHeight="251664384" behindDoc="1" locked="0" layoutInCell="1" allowOverlap="1" wp14:anchorId="71C0E867" wp14:editId="30AF1EFA">
+          <wp:anchor distT="0" distB="0" distL="114300" distR="114300" simplePos="0" relativeHeight="251667456" behindDoc="1" locked="0" layoutInCell="1" allowOverlap="1" wp14:anchorId="269D084A" wp14:editId="2C92DB2A">
             <wp:simplePos x="0" y="0"/>
             <wp:positionH relativeFrom="page">
               <wp:align>left</wp:align>
             </wp:positionH>
             <wp:positionV relativeFrom="paragraph">
-              <wp:posOffset>197485</wp:posOffset>
+              <wp:posOffset>258210</wp:posOffset>
             </wp:positionV>
-            <wp:extent cx="7549515" cy="3956685"/>
-            <wp:effectExtent l="0" t="0" r="0" b="5715"/>
+            <wp:extent cx="7569200" cy="3107055"/>
+            <wp:effectExtent l="0" t="0" r="0" b="0"/>
             <wp:wrapTight wrapText="bothSides">
               <wp:wrapPolygon edited="0">
                 <wp:start x="0" y="0"/>
-                <wp:lineTo x="0" y="21527"/>
-                <wp:lineTo x="21529" y="21527"/>
-                <wp:lineTo x="21529" y="0"/>
+                <wp:lineTo x="0" y="21454"/>
+                <wp:lineTo x="21528" y="21454"/>
+                <wp:lineTo x="21528" y="0"/>
                 <wp:lineTo x="0" y="0"/>
               </wp:wrapPolygon>
             </wp:wrapTight>
-            <wp:docPr id="1067933602" name="Imagen 1" descr="Diagrama&#10;&#10;El contenido generado por IA puede ser incorrecto."/>
+            <wp:docPr id="2141828045" name="Imagen 1" descr="Diagrama&#10;&#10;El contenido generado por IA puede ser incorrecto."/>
             <wp:cNvGraphicFramePr>
               <a:graphicFrameLocks xmlns:a="http://schemas.openxmlformats.org/drawingml/2006/main" noChangeAspect="1"/>
             </wp:cNvGraphicFramePr>
@@ -6645,7 +6348,7 @@
               <a:graphicData uri="http://schemas.openxmlformats.org/drawingml/2006/picture">
                 <pic:pic xmlns:pic="http://schemas.openxmlformats.org/drawingml/2006/picture">
                   <pic:nvPicPr>
-                    <pic:cNvPr id="1067933602" name="Imagen 1" descr="Diagrama&#10;&#10;El contenido generado por IA puede ser incorrecto."/>
+                    <pic:cNvPr id="2141828045" name="Imagen 1" descr="Diagrama&#10;&#10;El contenido generado por IA puede ser incorrecto."/>
                     <pic:cNvPicPr/>
                   </pic:nvPicPr>
                   <pic:blipFill>
@@ -6663,7 +6366,7 @@
                   <pic:spPr>
                     <a:xfrm>
                       <a:off x="0" y="0"/>
-                      <a:ext cx="7549515" cy="3956685"/>
+                      <a:ext cx="7569200" cy="3107055"/>
                     </a:xfrm>
                     <a:prstGeom prst="rect">
                       <a:avLst/>
@@ -6689,7 +6392,6 @@
         <w:t>Modelo de diseño estático: Caso de uso alta propiedad</w:t>
       </w:r>
     </w:p>
-    <w:p/>
     <w:p>
       <w:pPr>
         <w:rPr>
@@ -6697,228 +6399,18 @@
           <w:bCs/>
         </w:rPr>
       </w:pPr>
-    </w:p>
-    <w:p>
-      <w:pPr>
-        <w:rPr>
-          <w:b/>
-          <w:bCs/>
-        </w:rPr>
-      </w:pPr>
-    </w:p>
-    <w:p>
-      <w:pPr>
-        <w:rPr>
-          <w:b/>
-          <w:bCs/>
-        </w:rPr>
-      </w:pPr>
-    </w:p>
-    <w:p>
-      <w:pPr>
-        <w:rPr>
-          <w:b/>
-          <w:bCs/>
-        </w:rPr>
-      </w:pPr>
-    </w:p>
-    <w:p>
-      <w:pPr>
-        <w:rPr>
-          <w:b/>
-          <w:bCs/>
-        </w:rPr>
-      </w:pPr>
-    </w:p>
-    <w:p>
-      <w:pPr>
-        <w:rPr>
-          <w:b/>
-          <w:bCs/>
-        </w:rPr>
-      </w:pPr>
-    </w:p>
-    <w:p>
-      <w:pPr>
-        <w:rPr>
-          <w:b/>
-          <w:bCs/>
-        </w:rPr>
-      </w:pPr>
       <w:r>
         <w:rPr>
           <w:noProof/>
         </w:rPr>
-        <w:lastRenderedPageBreak/>
         <w:drawing>
-          <wp:anchor distT="0" distB="0" distL="114300" distR="114300" simplePos="0" relativeHeight="251662336" behindDoc="1" locked="0" layoutInCell="1" allowOverlap="1" wp14:anchorId="042B3114" wp14:editId="3FB5649F">
+          <wp:anchor distT="0" distB="0" distL="114300" distR="114300" simplePos="0" relativeHeight="251663360" behindDoc="1" locked="0" layoutInCell="1" allowOverlap="1" wp14:anchorId="54078395" wp14:editId="2E0F5821">
             <wp:simplePos x="0" y="0"/>
             <wp:positionH relativeFrom="page">
               <wp:align>left</wp:align>
             </wp:positionH>
             <wp:positionV relativeFrom="paragraph">
-              <wp:posOffset>187325</wp:posOffset>
-            </wp:positionV>
-            <wp:extent cx="7560310" cy="3632835"/>
-            <wp:effectExtent l="0" t="0" r="2540" b="5715"/>
-            <wp:wrapTight wrapText="bothSides">
-              <wp:wrapPolygon edited="0">
-                <wp:start x="0" y="0"/>
-                <wp:lineTo x="0" y="21521"/>
-                <wp:lineTo x="21553" y="21521"/>
-                <wp:lineTo x="21553" y="0"/>
-                <wp:lineTo x="0" y="0"/>
-              </wp:wrapPolygon>
-            </wp:wrapTight>
-            <wp:docPr id="1644252386" name="Imagen 1" descr="Imagen que contiene Diagrama&#10;&#10;El contenido generado por IA puede ser incorrecto."/>
-            <wp:cNvGraphicFramePr>
-              <a:graphicFrameLocks xmlns:a="http://schemas.openxmlformats.org/drawingml/2006/main" noChangeAspect="1"/>
-            </wp:cNvGraphicFramePr>
-            <a:graphic xmlns:a="http://schemas.openxmlformats.org/drawingml/2006/main">
-              <a:graphicData uri="http://schemas.openxmlformats.org/drawingml/2006/picture">
-                <pic:pic xmlns:pic="http://schemas.openxmlformats.org/drawingml/2006/picture">
-                  <pic:nvPicPr>
-                    <pic:cNvPr id="1644252386" name="Imagen 1" descr="Imagen que contiene Diagrama&#10;&#10;El contenido generado por IA puede ser incorrecto."/>
-                    <pic:cNvPicPr/>
-                  </pic:nvPicPr>
-                  <pic:blipFill>
-                    <a:blip r:embed="rId7">
-                      <a:extLst>
-                        <a:ext uri="{28A0092B-C50C-407E-A947-70E740481C1C}">
-                          <a14:useLocalDpi xmlns:a14="http://schemas.microsoft.com/office/drawing/2010/main" val="0"/>
-                        </a:ext>
-                      </a:extLst>
-                    </a:blip>
-                    <a:stretch>
-                      <a:fillRect/>
-                    </a:stretch>
-                  </pic:blipFill>
-                  <pic:spPr>
-                    <a:xfrm>
-                      <a:off x="0" y="0"/>
-                      <a:ext cx="7560310" cy="3632835"/>
-                    </a:xfrm>
-                    <a:prstGeom prst="rect">
-                      <a:avLst/>
-                    </a:prstGeom>
-                  </pic:spPr>
-                </pic:pic>
-              </a:graphicData>
-            </a:graphic>
-            <wp14:sizeRelH relativeFrom="margin">
-              <wp14:pctWidth>0</wp14:pctWidth>
-            </wp14:sizeRelH>
-            <wp14:sizeRelV relativeFrom="margin">
-              <wp14:pctHeight>0</wp14:pctHeight>
-            </wp14:sizeRelV>
-          </wp:anchor>
-        </w:drawing>
-      </w:r>
-      <w:r>
-        <w:rPr>
-          <w:b/>
-          <w:bCs/>
-        </w:rPr>
-        <w:t>Modelo de diseño dinámico: Caso de uso alta propiedad</w:t>
-      </w:r>
-    </w:p>
-    <w:p>
-      <w:r>
-        <w:rPr>
-          <w:noProof/>
-        </w:rPr>
-        <w:drawing>
-          <wp:anchor distT="0" distB="0" distL="114300" distR="114300" simplePos="0" relativeHeight="251665408" behindDoc="1" locked="0" layoutInCell="1" allowOverlap="1" wp14:anchorId="2F133E76" wp14:editId="16F5BEBA">
-            <wp:simplePos x="0" y="0"/>
-            <wp:positionH relativeFrom="page">
-              <wp:align>left</wp:align>
-            </wp:positionH>
-            <wp:positionV relativeFrom="paragraph">
-              <wp:posOffset>4099560</wp:posOffset>
-            </wp:positionV>
-            <wp:extent cx="7558405" cy="4627880"/>
-            <wp:effectExtent l="0" t="0" r="4445" b="1270"/>
-            <wp:wrapTight wrapText="bothSides">
-              <wp:wrapPolygon edited="0">
-                <wp:start x="0" y="0"/>
-                <wp:lineTo x="0" y="21517"/>
-                <wp:lineTo x="21558" y="21517"/>
-                <wp:lineTo x="21558" y="0"/>
-                <wp:lineTo x="0" y="0"/>
-              </wp:wrapPolygon>
-            </wp:wrapTight>
-            <wp:docPr id="524697623" name="Imagen 1" descr="Diagrama&#10;&#10;El contenido generado por IA puede ser incorrecto."/>
-            <wp:cNvGraphicFramePr>
-              <a:graphicFrameLocks xmlns:a="http://schemas.openxmlformats.org/drawingml/2006/main" noChangeAspect="1"/>
-            </wp:cNvGraphicFramePr>
-            <a:graphic xmlns:a="http://schemas.openxmlformats.org/drawingml/2006/main">
-              <a:graphicData uri="http://schemas.openxmlformats.org/drawingml/2006/picture">
-                <pic:pic xmlns:pic="http://schemas.openxmlformats.org/drawingml/2006/picture">
-                  <pic:nvPicPr>
-                    <pic:cNvPr id="524697623" name="Imagen 1" descr="Diagrama&#10;&#10;El contenido generado por IA puede ser incorrecto."/>
-                    <pic:cNvPicPr/>
-                  </pic:nvPicPr>
-                  <pic:blipFill>
-                    <a:blip r:embed="rId8">
-                      <a:extLst>
-                        <a:ext uri="{28A0092B-C50C-407E-A947-70E740481C1C}">
-                          <a14:useLocalDpi xmlns:a14="http://schemas.microsoft.com/office/drawing/2010/main" val="0"/>
-                        </a:ext>
-                      </a:extLst>
-                    </a:blip>
-                    <a:stretch>
-                      <a:fillRect/>
-                    </a:stretch>
-                  </pic:blipFill>
-                  <pic:spPr>
-                    <a:xfrm>
-                      <a:off x="0" y="0"/>
-                      <a:ext cx="7558405" cy="4627880"/>
-                    </a:xfrm>
-                    <a:prstGeom prst="rect">
-                      <a:avLst/>
-                    </a:prstGeom>
-                  </pic:spPr>
-                </pic:pic>
-              </a:graphicData>
-            </a:graphic>
-            <wp14:sizeRelH relativeFrom="margin">
-              <wp14:pctWidth>0</wp14:pctWidth>
-            </wp14:sizeRelH>
-            <wp14:sizeRelV relativeFrom="margin">
-              <wp14:pctHeight>0</wp14:pctHeight>
-            </wp14:sizeRelV>
-          </wp:anchor>
-        </w:drawing>
-      </w:r>
-      <w:r>
-        <w:rPr>
-          <w:b/>
-          <w:bCs/>
-        </w:rPr>
-        <w:t>Modelo de diseño estático: Caso de uso registrar Pago</w:t>
-      </w:r>
-    </w:p>
-    <w:p>
-      <w:pPr>
-        <w:rPr>
-          <w:b/>
-          <w:bCs/>
-        </w:rPr>
-      </w:pPr>
-      <w:r>
-        <w:rPr>
-          <w:noProof/>
-        </w:rPr>
-        <w:lastRenderedPageBreak/>
-        <w:drawing>
-          <wp:anchor distT="0" distB="0" distL="114300" distR="114300" simplePos="0" relativeHeight="251663360" behindDoc="1" locked="0" layoutInCell="1" allowOverlap="1" wp14:anchorId="54078395" wp14:editId="32E3E723">
-            <wp:simplePos x="0" y="0"/>
-            <wp:positionH relativeFrom="page">
-              <wp:align>left</wp:align>
-            </wp:positionH>
-            <wp:positionV relativeFrom="paragraph">
-              <wp:posOffset>190500</wp:posOffset>
+              <wp:posOffset>3739515</wp:posOffset>
             </wp:positionV>
             <wp:extent cx="7560945" cy="1965960"/>
             <wp:effectExtent l="0" t="0" r="1905" b="0"/>
@@ -6943,7 +6435,7 @@
                     <pic:cNvPicPr/>
                   </pic:nvPicPr>
                   <pic:blipFill>
-                    <a:blip r:embed="rId9">
+                    <a:blip r:embed="rId7">
                       <a:extLst>
                         <a:ext uri="{28A0092B-C50C-407E-A947-70E740481C1C}">
                           <a14:useLocalDpi xmlns:a14="http://schemas.microsoft.com/office/drawing/2010/main" val="0"/>
@@ -6980,27 +6472,197 @@
           <w:b/>
           <w:bCs/>
         </w:rPr>
+        <w:t>Modelo de diseño dinámico: Caso de uso alta propiedad</w:t>
+      </w:r>
+    </w:p>
+    <w:p>
+      <w:pPr>
+        <w:ind w:firstLine="0"/>
+      </w:pPr>
+      <w:r>
+        <w:rPr>
+          <w:b/>
+          <w:bCs/>
+        </w:rPr>
+        <w:br w:type="page"/>
+      </w:r>
+      <w:r>
+        <w:rPr>
+          <w:b/>
+          <w:bCs/>
+        </w:rPr>
+        <w:lastRenderedPageBreak/>
+        <w:drawing>
+          <wp:anchor distT="0" distB="0" distL="114300" distR="114300" simplePos="0" relativeHeight="251668480" behindDoc="1" locked="0" layoutInCell="1" allowOverlap="1" wp14:anchorId="045B84AD" wp14:editId="5865F797">
+            <wp:simplePos x="0" y="0"/>
+            <wp:positionH relativeFrom="page">
+              <wp:align>right</wp:align>
+            </wp:positionH>
+            <wp:positionV relativeFrom="paragraph">
+              <wp:posOffset>325120</wp:posOffset>
+            </wp:positionV>
+            <wp:extent cx="7558405" cy="4015740"/>
+            <wp:effectExtent l="0" t="0" r="4445" b="3810"/>
+            <wp:wrapTight wrapText="bothSides">
+              <wp:wrapPolygon edited="0">
+                <wp:start x="0" y="0"/>
+                <wp:lineTo x="0" y="21518"/>
+                <wp:lineTo x="21558" y="21518"/>
+                <wp:lineTo x="21558" y="0"/>
+                <wp:lineTo x="0" y="0"/>
+              </wp:wrapPolygon>
+            </wp:wrapTight>
+            <wp:docPr id="949559468" name="Imagen 1" descr="Diagrama"/>
+            <wp:cNvGraphicFramePr>
+              <a:graphicFrameLocks xmlns:a="http://schemas.openxmlformats.org/drawingml/2006/main" noChangeAspect="1"/>
+            </wp:cNvGraphicFramePr>
+            <a:graphic xmlns:a="http://schemas.openxmlformats.org/drawingml/2006/main">
+              <a:graphicData uri="http://schemas.openxmlformats.org/drawingml/2006/picture">
+                <pic:pic xmlns:pic="http://schemas.openxmlformats.org/drawingml/2006/picture">
+                  <pic:nvPicPr>
+                    <pic:cNvPr id="949559468" name="Imagen 1" descr="Diagrama"/>
+                    <pic:cNvPicPr/>
+                  </pic:nvPicPr>
+                  <pic:blipFill>
+                    <a:blip r:embed="rId8">
+                      <a:extLst>
+                        <a:ext uri="{28A0092B-C50C-407E-A947-70E740481C1C}">
+                          <a14:useLocalDpi xmlns:a14="http://schemas.microsoft.com/office/drawing/2010/main" val="0"/>
+                        </a:ext>
+                      </a:extLst>
+                    </a:blip>
+                    <a:stretch>
+                      <a:fillRect/>
+                    </a:stretch>
+                  </pic:blipFill>
+                  <pic:spPr>
+                    <a:xfrm>
+                      <a:off x="0" y="0"/>
+                      <a:ext cx="7560250" cy="4016798"/>
+                    </a:xfrm>
+                    <a:prstGeom prst="rect">
+                      <a:avLst/>
+                    </a:prstGeom>
+                  </pic:spPr>
+                </pic:pic>
+              </a:graphicData>
+            </a:graphic>
+            <wp14:sizeRelH relativeFrom="margin">
+              <wp14:pctWidth>0</wp14:pctWidth>
+            </wp14:sizeRelH>
+            <wp14:sizeRelV relativeFrom="margin">
+              <wp14:pctHeight>0</wp14:pctHeight>
+            </wp14:sizeRelV>
+          </wp:anchor>
+        </w:drawing>
+      </w:r>
+      <w:r>
+        <w:rPr>
+          <w:b/>
+          <w:bCs/>
+        </w:rPr>
+        <w:t>Modelo de diseño estático: Caso de uso registrar Pago</w:t>
+      </w:r>
+    </w:p>
+    <w:p>
+      <w:pPr>
+        <w:rPr>
+          <w:b/>
+          <w:bCs/>
+        </w:rPr>
+      </w:pPr>
+    </w:p>
+    <w:p>
+      <w:pPr>
+        <w:rPr>
+          <w:b/>
+          <w:bCs/>
+        </w:rPr>
+      </w:pPr>
+      <w:r>
+        <w:rPr>
+          <w:noProof/>
+        </w:rPr>
+        <w:drawing>
+          <wp:anchor distT="0" distB="0" distL="114300" distR="114300" simplePos="0" relativeHeight="251665408" behindDoc="1" locked="0" layoutInCell="1" allowOverlap="1" wp14:anchorId="2F133E76" wp14:editId="092701EB">
+            <wp:simplePos x="0" y="0"/>
+            <wp:positionH relativeFrom="page">
+              <wp:align>right</wp:align>
+            </wp:positionH>
+            <wp:positionV relativeFrom="paragraph">
+              <wp:posOffset>203763</wp:posOffset>
+            </wp:positionV>
+            <wp:extent cx="7558405" cy="4146550"/>
+            <wp:effectExtent l="0" t="0" r="4445" b="6350"/>
+            <wp:wrapTight wrapText="bothSides">
+              <wp:wrapPolygon edited="0">
+                <wp:start x="0" y="0"/>
+                <wp:lineTo x="0" y="21534"/>
+                <wp:lineTo x="21558" y="21534"/>
+                <wp:lineTo x="21558" y="0"/>
+                <wp:lineTo x="0" y="0"/>
+              </wp:wrapPolygon>
+            </wp:wrapTight>
+            <wp:docPr id="524697623" name="Imagen 1" descr="Diagrama&#10;&#10;El contenido generado por IA puede ser incorrecto."/>
+            <wp:cNvGraphicFramePr>
+              <a:graphicFrameLocks xmlns:a="http://schemas.openxmlformats.org/drawingml/2006/main" noChangeAspect="1"/>
+            </wp:cNvGraphicFramePr>
+            <a:graphic xmlns:a="http://schemas.openxmlformats.org/drawingml/2006/main">
+              <a:graphicData uri="http://schemas.openxmlformats.org/drawingml/2006/picture">
+                <pic:pic xmlns:pic="http://schemas.openxmlformats.org/drawingml/2006/picture">
+                  <pic:nvPicPr>
+                    <pic:cNvPr id="524697623" name="Imagen 1" descr="Diagrama&#10;&#10;El contenido generado por IA puede ser incorrecto."/>
+                    <pic:cNvPicPr/>
+                  </pic:nvPicPr>
+                  <pic:blipFill>
+                    <a:blip r:embed="rId9">
+                      <a:extLst>
+                        <a:ext uri="{28A0092B-C50C-407E-A947-70E740481C1C}">
+                          <a14:useLocalDpi xmlns:a14="http://schemas.microsoft.com/office/drawing/2010/main" val="0"/>
+                        </a:ext>
+                      </a:extLst>
+                    </a:blip>
+                    <a:stretch>
+                      <a:fillRect/>
+                    </a:stretch>
+                  </pic:blipFill>
+                  <pic:spPr>
+                    <a:xfrm>
+                      <a:off x="0" y="0"/>
+                      <a:ext cx="7558405" cy="4146550"/>
+                    </a:xfrm>
+                    <a:prstGeom prst="rect">
+                      <a:avLst/>
+                    </a:prstGeom>
+                  </pic:spPr>
+                </pic:pic>
+              </a:graphicData>
+            </a:graphic>
+            <wp14:sizeRelH relativeFrom="margin">
+              <wp14:pctWidth>0</wp14:pctWidth>
+            </wp14:sizeRelH>
+            <wp14:sizeRelV relativeFrom="margin">
+              <wp14:pctHeight>0</wp14:pctHeight>
+            </wp14:sizeRelV>
+          </wp:anchor>
+        </w:drawing>
+      </w:r>
+      <w:r>
+        <w:rPr>
+          <w:b/>
+          <w:bCs/>
+        </w:rPr>
         <w:t>Modelo de diseño dinámico: Caso de uso registrar Pago</w:t>
       </w:r>
     </w:p>
-    <w:p/>
-    <w:p/>
-    <w:p/>
-    <w:p/>
-    <w:p/>
-    <w:p/>
-    <w:p/>
-    <w:p/>
-    <w:p/>
-    <w:p/>
-    <w:p/>
-    <w:p/>
-    <w:p/>
     <w:p>
       <w:pPr>
         <w:pStyle w:val="Ttulo1"/>
       </w:pPr>
       <w:r>
+        <w:rPr>
+          <w:noProof/>
+        </w:rPr>
         <w:lastRenderedPageBreak/>
         <w:drawing>
           <wp:anchor distT="0" distB="0" distL="114300" distR="114300" simplePos="0" relativeHeight="251666432" behindDoc="1" locked="0" layoutInCell="1" allowOverlap="1" wp14:anchorId="36A3BAA2" wp14:editId="5BBDFD62">
@@ -7073,8 +6735,6 @@
         <w:t xml:space="preserve"> entidad-relación:</w:t>
       </w:r>
     </w:p>
-    <w:p/>
-    <w:p/>
     <w:sectPr>
       <w:pgSz w:w="11906" w:h="16838"/>
       <w:pgMar w:top="1417" w:right="1701" w:bottom="1417" w:left="1701" w:header="708" w:footer="708" w:gutter="0"/>

</xml_diff>